<commit_message>
functional and economic new 2
</commit_message>
<xml_diff>
--- a/Ekonomika new.docx
+++ b/Ekonomika new.docx
@@ -8,7 +8,7 @@
         <w:autoSpaceDE w:val="0"/>
         <w:autoSpaceDN w:val="0"/>
         <w:spacing w:after="0"/>
-        <w:ind w:left="709"/>
+        <w:ind w:left="993" w:hanging="284"/>
         <w:jc w:val="both"/>
         <w:outlineLvl w:val="0"/>
         <w:rPr>
@@ -48,7 +48,23 @@
           <w:sz w:val="28"/>
           <w:szCs w:val="28"/>
         </w:rPr>
-        <w:t xml:space="preserve">ТЕХНИКО-ЭКОНОМИЧЕСКОЕ ОБОСНОВАНИЕ РАЗРАБОТКИ И ИСПОЛЬЗОВАНИЯ ПРОГРАММНОГО </w:t>
+        <w:t xml:space="preserve">ТЕХНИКО-ЭКОНОМИЧЕСКОЕ ОБОСНОВАНИЕ РАЗРАБОТКИ И </w:t>
+      </w:r>
+      <w:r>
+        <w:rPr>
+          <w:rFonts w:ascii="Times New Roman" w:hAnsi="Times New Roman" w:cs="Times New Roman"/>
+          <w:sz w:val="28"/>
+          <w:szCs w:val="28"/>
+        </w:rPr>
+        <w:t xml:space="preserve">  </w:t>
+      </w:r>
+      <w:r>
+        <w:rPr>
+          <w:rFonts w:ascii="Times New Roman" w:hAnsi="Times New Roman" w:cs="Times New Roman"/>
+          <w:sz w:val="28"/>
+          <w:szCs w:val="28"/>
+        </w:rPr>
+        <w:t xml:space="preserve">ИСПОЛЬЗОВАНИЯ ПРОГРАММНОГО </w:t>
       </w:r>
       <w:r>
         <w:rPr>
@@ -1969,6 +1985,9 @@
                   </m:sSubPr>
                   <m:e>
                     <m:r>
+                      <m:rPr>
+                        <m:sty m:val="p"/>
+                      </m:rPr>
                       <w:rPr>
                         <w:rFonts w:ascii="Cambria Math" w:hAnsi="Cambria Math"/>
                       </w:rPr>
@@ -1977,6 +1996,9 @@
                   </m:e>
                   <m:sub>
                     <m:r>
+                      <m:rPr>
+                        <m:sty m:val="p"/>
+                      </m:rPr>
                       <w:rPr>
                         <w:rFonts w:ascii="Cambria Math" w:hAnsi="Cambria Math"/>
                       </w:rPr>
@@ -1985,6 +2007,9 @@
                   </m:sub>
                 </m:sSub>
                 <m:r>
+                  <m:rPr>
+                    <m:sty m:val="p"/>
+                  </m:rPr>
                   <w:rPr>
                     <w:rFonts w:ascii="Cambria Math" w:hAnsi="Cambria Math"/>
                   </w:rPr>
@@ -2001,6 +2026,9 @@
                   </m:sSubPr>
                   <m:e>
                     <m:r>
+                      <m:rPr>
+                        <m:sty m:val="p"/>
+                      </m:rPr>
                       <w:rPr>
                         <w:rFonts w:ascii="Cambria Math" w:hAnsi="Cambria Math"/>
                       </w:rPr>
@@ -2009,6 +2037,9 @@
                   </m:e>
                   <m:sub>
                     <m:r>
+                      <m:rPr>
+                        <m:sty m:val="p"/>
+                      </m:rPr>
                       <w:rPr>
                         <w:rFonts w:ascii="Cambria Math" w:hAnsi="Cambria Math"/>
                       </w:rPr>
@@ -2017,6 +2048,9 @@
                   </m:sub>
                 </m:sSub>
                 <m:r>
+                  <m:rPr>
+                    <m:sty m:val="p"/>
+                  </m:rPr>
                   <w:rPr>
                     <w:rFonts w:ascii="Cambria Math" w:hAnsi="Cambria Math"/>
                   </w:rPr>
@@ -2033,6 +2067,9 @@
                   </m:sSubPr>
                   <m:e>
                     <m:r>
+                      <m:rPr>
+                        <m:sty m:val="p"/>
+                      </m:rPr>
                       <w:rPr>
                         <w:rFonts w:ascii="Cambria Math" w:hAnsi="Cambria Math"/>
                       </w:rPr>
@@ -2041,6 +2078,9 @@
                   </m:e>
                   <m:sub>
                     <m:r>
+                      <m:rPr>
+                        <m:sty m:val="p"/>
+                      </m:rPr>
                       <w:rPr>
                         <w:rFonts w:ascii="Cambria Math" w:hAnsi="Cambria Math"/>
                       </w:rPr>
@@ -2049,6 +2089,9 @@
                   </m:sub>
                 </m:sSub>
                 <m:r>
+                  <m:rPr>
+                    <m:sty m:val="p"/>
+                  </m:rPr>
                   <w:rPr>
                     <w:rFonts w:ascii="Cambria Math" w:hAnsi="Cambria Math"/>
                   </w:rPr>
@@ -2065,6 +2108,9 @@
                   </m:sSubPr>
                   <m:e>
                     <m:r>
+                      <m:rPr>
+                        <m:sty m:val="p"/>
+                      </m:rPr>
                       <w:rPr>
                         <w:rFonts w:ascii="Cambria Math" w:hAnsi="Cambria Math"/>
                       </w:rPr>
@@ -2073,6 +2119,9 @@
                   </m:e>
                   <m:sub>
                     <m:r>
+                      <m:rPr>
+                        <m:sty m:val="p"/>
+                      </m:rPr>
                       <w:rPr>
                         <w:rFonts w:ascii="Cambria Math" w:hAnsi="Cambria Math"/>
                       </w:rPr>
@@ -2081,6 +2130,9 @@
                   </m:sub>
                 </m:sSub>
                 <m:r>
+                  <m:rPr>
+                    <m:sty m:val="p"/>
+                  </m:rPr>
                   <w:rPr>
                     <w:rFonts w:ascii="Cambria Math" w:hAnsi="Cambria Math"/>
                   </w:rPr>
@@ -2097,6 +2149,9 @@
                   </m:sSubPr>
                   <m:e>
                     <m:r>
+                      <m:rPr>
+                        <m:sty m:val="p"/>
+                      </m:rPr>
                       <w:rPr>
                         <w:rFonts w:ascii="Cambria Math" w:hAnsi="Cambria Math"/>
                       </w:rPr>
@@ -2105,6 +2160,9 @@
                   </m:e>
                   <m:sub>
                     <m:r>
+                      <m:rPr>
+                        <m:sty m:val="p"/>
+                      </m:rPr>
                       <w:rPr>
                         <w:rFonts w:ascii="Cambria Math" w:hAnsi="Cambria Math"/>
                       </w:rPr>
@@ -2113,6 +2171,9 @@
                   </m:sub>
                 </m:sSub>
                 <m:r>
+                  <m:rPr>
+                    <m:sty m:val="p"/>
+                  </m:rPr>
                   <w:rPr>
                     <w:rFonts w:ascii="Cambria Math" w:hAnsi="Cambria Math"/>
                   </w:rPr>
@@ -2171,7 +2232,6 @@
     <w:p>
       <w:pPr>
         <w:spacing w:after="0"/>
-        <w:ind w:firstLine="709"/>
         <w:jc w:val="both"/>
         <w:rPr>
           <w:rFonts w:ascii="Times New Roman" w:eastAsia="Times New Roman" w:hAnsi="Times New Roman" w:cs="Times New Roman"/>
@@ -2264,7 +2324,7 @@
     <w:p>
       <w:pPr>
         <w:spacing w:after="0"/>
-        <w:ind w:firstLine="709"/>
+        <w:ind w:left="1134" w:hanging="708"/>
         <w:jc w:val="both"/>
         <w:rPr>
           <w:rFonts w:ascii="Times New Roman" w:eastAsia="Times New Roman" w:hAnsi="Times New Roman" w:cs="Times New Roman"/>
@@ -2272,14 +2332,6 @@
           <w:szCs w:val="28"/>
         </w:rPr>
       </w:pPr>
-      <w:r>
-        <w:rPr>
-          <w:rFonts w:ascii="Times New Roman" w:eastAsia="Times New Roman" w:hAnsi="Times New Roman" w:cs="Times New Roman"/>
-          <w:sz w:val="28"/>
-          <w:szCs w:val="28"/>
-        </w:rPr>
-        <w:tab/>
-      </w:r>
       <m:oMath>
         <m:sSub>
           <m:sSubPr>
@@ -2347,7 +2399,7 @@
     <w:p>
       <w:pPr>
         <w:spacing w:after="0"/>
-        <w:ind w:firstLine="709"/>
+        <w:ind w:firstLine="426"/>
         <w:jc w:val="both"/>
         <w:rPr>
           <w:rFonts w:ascii="Times New Roman" w:eastAsia="Calibri" w:hAnsi="Times New Roman" w:cs="Times New Roman"/>
@@ -2842,7 +2894,6 @@
     <w:p>
       <w:pPr>
         <w:spacing w:after="0"/>
-        <w:ind w:firstLine="709"/>
         <w:jc w:val="both"/>
         <w:rPr>
           <w:rFonts w:ascii="Times New Roman" w:eastAsia="Times New Roman" w:hAnsi="Times New Roman" w:cs="Times New Roman"/>
@@ -2909,7 +2960,7 @@
     <w:p>
       <w:pPr>
         <w:spacing w:after="0"/>
-        <w:ind w:firstLine="709"/>
+        <w:ind w:firstLine="426"/>
         <w:jc w:val="both"/>
         <w:rPr>
           <w:rFonts w:ascii="Times New Roman" w:eastAsia="Times New Roman" w:hAnsi="Times New Roman" w:cs="Times New Roman"/>
@@ -2968,7 +3019,7 @@
     <w:p>
       <w:pPr>
         <w:spacing w:after="0"/>
-        <w:ind w:firstLine="709"/>
+        <w:ind w:firstLine="426"/>
         <w:jc w:val="both"/>
         <w:rPr>
           <w:rFonts w:ascii="Times New Roman" w:eastAsia="Times New Roman" w:hAnsi="Times New Roman" w:cs="Times New Roman"/>
@@ -3027,7 +3078,7 @@
     <w:p>
       <w:pPr>
         <w:spacing w:after="0"/>
-        <w:ind w:firstLine="709"/>
+        <w:ind w:left="1276" w:hanging="850"/>
         <w:jc w:val="both"/>
         <w:rPr>
           <w:rFonts w:ascii="Times New Roman" w:eastAsia="Times New Roman" w:hAnsi="Times New Roman" w:cs="Times New Roman"/>
@@ -3207,6 +3258,9 @@
                 </m:sSubPr>
                 <m:e>
                   <m:r>
+                    <m:rPr>
+                      <m:sty m:val="p"/>
+                    </m:rPr>
                     <w:rPr>
                       <w:rFonts w:ascii="Cambria Math" w:hAnsi="Cambria Math"/>
                     </w:rPr>
@@ -3215,6 +3269,9 @@
                 </m:e>
                 <m:sub>
                   <m:r>
+                    <m:rPr>
+                      <m:sty m:val="p"/>
+                    </m:rPr>
                     <w:rPr>
                       <w:rFonts w:ascii="Cambria Math" w:hAnsi="Cambria Math"/>
                     </w:rPr>
@@ -3223,6 +3280,9 @@
                 </m:sub>
               </m:sSub>
               <m:r>
+                <m:rPr>
+                  <m:sty m:val="p"/>
+                </m:rPr>
                 <w:rPr>
                   <w:rFonts w:ascii="Cambria Math" w:hAnsi="Cambria Math"/>
                 </w:rPr>
@@ -3239,6 +3299,9 @@
                 </m:sSubPr>
                 <m:e>
                   <m:r>
+                    <m:rPr>
+                      <m:sty m:val="p"/>
+                    </m:rPr>
                     <w:rPr>
                       <w:rFonts w:ascii="Cambria Math" w:hAnsi="Cambria Math"/>
                     </w:rPr>
@@ -3247,6 +3310,9 @@
                 </m:e>
                 <m:sub>
                   <m:r>
+                    <m:rPr>
+                      <m:sty m:val="p"/>
+                    </m:rPr>
                     <w:rPr>
                       <w:rFonts w:ascii="Cambria Math" w:hAnsi="Cambria Math"/>
                     </w:rPr>
@@ -3255,6 +3321,9 @@
                 </m:sub>
               </m:sSub>
               <m:r>
+                <m:rPr>
+                  <m:sty m:val="p"/>
+                </m:rPr>
                 <w:rPr>
                   <w:rFonts w:ascii="Cambria Math" w:eastAsia="Times New Roman" w:hAnsi="Cambria Math"/>
                 </w:rPr>
@@ -3271,6 +3340,9 @@
                 </m:sSubPr>
                 <m:e>
                   <m:r>
+                    <m:rPr>
+                      <m:sty m:val="p"/>
+                    </m:rPr>
                     <w:rPr>
                       <w:rFonts w:ascii="Cambria Math" w:hAnsi="Cambria Math"/>
                     </w:rPr>
@@ -3279,6 +3351,9 @@
                 </m:e>
                 <m:sub>
                   <m:r>
+                    <m:rPr>
+                      <m:sty m:val="p"/>
+                    </m:rPr>
                     <w:rPr>
                       <w:rFonts w:ascii="Cambria Math" w:hAnsi="Cambria Math"/>
                     </w:rPr>
@@ -3287,6 +3362,9 @@
                 </m:sub>
               </m:sSub>
               <m:r>
+                <m:rPr>
+                  <m:sty m:val="p"/>
+                </m:rPr>
                 <w:rPr>
                   <w:rFonts w:ascii="Cambria Math" w:hAnsi="Cambria Math"/>
                 </w:rPr>
@@ -3303,6 +3381,9 @@
                 </m:sSubPr>
                 <m:e>
                   <m:r>
+                    <m:rPr>
+                      <m:sty m:val="p"/>
+                    </m:rPr>
                     <w:rPr>
                       <w:rFonts w:ascii="Cambria Math" w:hAnsi="Cambria Math"/>
                     </w:rPr>
@@ -3311,6 +3392,9 @@
                 </m:e>
                 <m:sub>
                   <m:r>
+                    <m:rPr>
+                      <m:sty m:val="p"/>
+                    </m:rPr>
                     <w:rPr>
                       <w:rFonts w:ascii="Cambria Math" w:hAnsi="Cambria Math"/>
                     </w:rPr>
@@ -3319,6 +3403,9 @@
                 </m:sub>
               </m:sSub>
               <m:r>
+                <m:rPr>
+                  <m:sty m:val="p"/>
+                </m:rPr>
                 <w:rPr>
                   <w:rFonts w:ascii="Cambria Math" w:hAnsi="Cambria Math"/>
                 </w:rPr>
@@ -3335,6 +3422,9 @@
                 </m:sSubPr>
                 <m:e>
                   <m:r>
+                    <m:rPr>
+                      <m:sty m:val="p"/>
+                    </m:rPr>
                     <w:rPr>
                       <w:rFonts w:ascii="Cambria Math" w:hAnsi="Cambria Math"/>
                     </w:rPr>
@@ -3343,6 +3433,9 @@
                 </m:e>
                 <m:sub>
                   <m:r>
+                    <m:rPr>
+                      <m:sty m:val="p"/>
+                    </m:rPr>
                     <w:rPr>
                       <w:rFonts w:ascii="Cambria Math" w:hAnsi="Cambria Math"/>
                     </w:rPr>
@@ -3422,7 +3515,6 @@
     <w:p>
       <w:pPr>
         <w:spacing w:after="0"/>
-        <w:ind w:firstLine="709"/>
         <w:jc w:val="both"/>
         <w:rPr>
           <w:rFonts w:ascii="Times New Roman" w:eastAsia="Times New Roman" w:hAnsi="Times New Roman" w:cs="Times New Roman"/>
@@ -3499,7 +3591,7 @@
     <w:p>
       <w:pPr>
         <w:spacing w:after="0"/>
-        <w:ind w:firstLine="709"/>
+        <w:ind w:firstLine="426"/>
         <w:jc w:val="both"/>
         <w:rPr>
           <w:rFonts w:ascii="Times New Roman" w:eastAsia="Times New Roman" w:hAnsi="Times New Roman" w:cs="Times New Roman"/>
@@ -3558,7 +3650,7 @@
     <w:p>
       <w:pPr>
         <w:spacing w:after="0"/>
-        <w:ind w:firstLine="709"/>
+        <w:ind w:firstLine="426"/>
         <w:jc w:val="both"/>
         <w:rPr>
           <w:rFonts w:ascii="Times New Roman" w:eastAsia="Times New Roman" w:hAnsi="Times New Roman" w:cs="Times New Roman"/>
@@ -3617,7 +3709,7 @@
     <w:p>
       <w:pPr>
         <w:spacing w:after="0"/>
-        <w:ind w:firstLine="709"/>
+        <w:ind w:firstLine="426"/>
         <w:jc w:val="both"/>
         <w:rPr>
           <w:rFonts w:ascii="Times New Roman" w:eastAsia="Times New Roman" w:hAnsi="Times New Roman" w:cs="Times New Roman"/>
@@ -4002,6 +4094,9 @@
                 </m:sSubPr>
                 <m:e>
                   <m:r>
+                    <m:rPr>
+                      <m:sty m:val="p"/>
+                    </m:rPr>
                     <w:rPr>
                       <w:rFonts w:ascii="Cambria Math" w:hAnsi="Cambria Math"/>
                     </w:rPr>
@@ -4010,6 +4105,9 @@
                 </m:e>
                 <m:sub>
                   <m:r>
+                    <m:rPr>
+                      <m:sty m:val="p"/>
+                    </m:rPr>
                     <w:rPr>
                       <w:rFonts w:ascii="Cambria Math" w:hAnsi="Cambria Math"/>
                     </w:rPr>
@@ -4121,7 +4219,6 @@
     <w:p>
       <w:pPr>
         <w:spacing w:after="0"/>
-        <w:ind w:firstLine="709"/>
         <w:jc w:val="both"/>
         <w:rPr>
           <w:rFonts w:ascii="Times New Roman" w:eastAsia="Times New Roman" w:hAnsi="Times New Roman" w:cs="Times New Roman"/>
@@ -4196,7 +4293,7 @@
     <w:p>
       <w:pPr>
         <w:spacing w:after="0"/>
-        <w:ind w:firstLine="709"/>
+        <w:ind w:firstLine="426"/>
         <w:jc w:val="both"/>
         <w:rPr>
           <w:rFonts w:ascii="Times New Roman" w:eastAsia="Times New Roman" w:hAnsi="Times New Roman" w:cs="Times New Roman"/>
@@ -4255,7 +4352,7 @@
     <w:p>
       <w:pPr>
         <w:spacing w:after="0"/>
-        <w:ind w:firstLine="709"/>
+        <w:ind w:left="1134" w:hanging="708"/>
         <w:jc w:val="both"/>
         <w:rPr>
           <w:rFonts w:ascii="Times New Roman" w:eastAsia="Times New Roman" w:hAnsi="Times New Roman" w:cs="Times New Roman"/>
@@ -6486,7 +6583,6 @@
     <w:p>
       <w:pPr>
         <w:spacing w:after="0"/>
-        <w:ind w:firstLine="709"/>
         <w:jc w:val="both"/>
         <w:rPr>
           <w:rFonts w:ascii="Times New Roman" w:eastAsia="Times New Roman" w:hAnsi="Times New Roman" w:cs="Times New Roman"/>
@@ -6597,7 +6693,7 @@
     <w:p>
       <w:pPr>
         <w:spacing w:after="0"/>
-        <w:ind w:firstLine="709"/>
+        <w:ind w:left="1418" w:hanging="992"/>
         <w:jc w:val="both"/>
         <w:rPr>
           <w:rFonts w:ascii="Times New Roman" w:eastAsia="Times New Roman" w:hAnsi="Times New Roman" w:cs="Times New Roman"/>
@@ -6949,7 +7045,6 @@
     <w:p>
       <w:pPr>
         <w:spacing w:after="0"/>
-        <w:ind w:firstLine="709"/>
         <w:jc w:val="both"/>
         <w:rPr>
           <w:rFonts w:ascii="Times New Roman" w:eastAsia="Times New Roman" w:hAnsi="Times New Roman" w:cs="Times New Roman"/>
@@ -7042,7 +7137,7 @@
     <w:p>
       <w:pPr>
         <w:spacing w:after="0"/>
-        <w:ind w:firstLine="709"/>
+        <w:ind w:left="1134" w:hanging="708"/>
         <w:jc w:val="both"/>
         <w:rPr>
           <w:rFonts w:ascii="Times New Roman" w:eastAsia="Times New Roman" w:hAnsi="Times New Roman" w:cs="Times New Roman"/>
@@ -7847,6 +7942,9 @@
                 </m:sSubPr>
                 <m:e>
                   <m:r>
+                    <m:rPr>
+                      <m:sty m:val="p"/>
+                    </m:rPr>
                     <w:rPr>
                       <w:rFonts w:ascii="Cambria Math" w:hAnsi="Cambria Math"/>
                     </w:rPr>
@@ -7855,6 +7953,9 @@
                 </m:e>
                 <m:sub>
                   <m:r>
+                    <m:rPr>
+                      <m:sty m:val="p"/>
+                    </m:rPr>
                     <w:rPr>
                       <w:rFonts w:ascii="Cambria Math" w:hAnsi="Cambria Math"/>
                     </w:rPr>
@@ -7863,6 +7964,9 @@
                 </m:sub>
               </m:sSub>
               <m:r>
+                <m:rPr>
+                  <m:sty m:val="p"/>
+                </m:rPr>
                 <w:rPr>
                   <w:rFonts w:ascii="Cambria Math" w:eastAsia="Times New Roman"/>
                 </w:rPr>
@@ -7881,12 +7985,18 @@
                 </m:naryPr>
                 <m:sub>
                   <m:r>
+                    <m:rPr>
+                      <m:sty m:val="p"/>
+                    </m:rPr>
                     <w:rPr>
                       <w:rFonts w:ascii="Cambria Math" w:eastAsia="Times New Roman" w:hAnsi="Cambria Math"/>
                     </w:rPr>
                     <m:t>i</m:t>
                   </m:r>
                   <m:r>
+                    <m:rPr>
+                      <m:sty m:val="p"/>
+                    </m:rPr>
                     <w:rPr>
                       <w:rFonts w:ascii="Cambria Math" w:eastAsia="Times New Roman"/>
                     </w:rPr>
@@ -7895,6 +8005,9 @@
                 </m:sub>
                 <m:sup>
                   <m:r>
+                    <m:rPr>
+                      <m:sty m:val="p"/>
+                    </m:rPr>
                     <w:rPr>
                       <w:rFonts w:ascii="Cambria Math" w:eastAsia="Times New Roman" w:hAnsi="Cambria Math"/>
                     </w:rPr>
@@ -7913,6 +8026,9 @@
                     </m:sSubPr>
                     <m:e>
                       <m:r>
+                        <m:rPr>
+                          <m:sty m:val="p"/>
+                        </m:rPr>
                         <w:rPr>
                           <w:rFonts w:ascii="Cambria Math" w:eastAsia="Times New Roman" w:hAnsi="Cambria Math"/>
                         </w:rPr>
@@ -7921,6 +8037,9 @@
                     </m:e>
                     <m:sub>
                       <m:r>
+                        <m:rPr>
+                          <m:sty m:val="p"/>
+                        </m:rPr>
                         <w:rPr>
                           <w:rFonts w:ascii="Cambria Math" w:eastAsia="Times New Roman" w:hAnsi="Cambria Math"/>
                         </w:rPr>
@@ -7939,12 +8058,18 @@
                     </m:sSubPr>
                     <m:e>
                       <m:r>
+                        <m:rPr>
+                          <m:sty m:val="p"/>
+                        </m:rPr>
                         <w:rPr>
                           <w:rFonts w:ascii="Cambria Math" w:eastAsia="Times New Roman"/>
                         </w:rPr>
                         <m:t>∙</m:t>
                       </m:r>
                       <m:r>
+                        <m:rPr>
+                          <m:sty m:val="p"/>
+                        </m:rPr>
                         <w:rPr>
                           <w:rFonts w:ascii="Cambria Math" w:eastAsia="Times New Roman" w:hAnsi="Cambria Math"/>
                         </w:rPr>
@@ -7953,6 +8078,9 @@
                     </m:e>
                     <m:sub>
                       <m:r>
+                        <m:rPr>
+                          <m:sty m:val="p"/>
+                        </m:rPr>
                         <w:rPr>
                           <w:rFonts w:ascii="Cambria Math" w:eastAsia="Times New Roman" w:hAnsi="Cambria Math"/>
                         </w:rPr>
@@ -7971,12 +8099,18 @@
                     </m:sSubPr>
                     <m:e>
                       <m:r>
+                        <m:rPr>
+                          <m:sty m:val="p"/>
+                        </m:rPr>
                         <w:rPr>
                           <w:rFonts w:ascii="Cambria Math" w:eastAsia="Times New Roman"/>
                         </w:rPr>
                         <m:t>∙</m:t>
                       </m:r>
                       <m:r>
+                        <m:rPr>
+                          <m:sty m:val="p"/>
+                        </m:rPr>
                         <w:rPr>
                           <w:rFonts w:ascii="Cambria Math" w:eastAsia="Times New Roman" w:hAnsi="Cambria Math"/>
                         </w:rPr>
@@ -7985,6 +8119,9 @@
                     </m:e>
                     <m:sub>
                       <m:r>
+                        <m:rPr>
+                          <m:sty m:val="p"/>
+                        </m:rPr>
                         <w:rPr>
                           <w:rFonts w:ascii="Cambria Math" w:eastAsia="Times New Roman" w:hAnsi="Cambria Math"/>
                         </w:rPr>
@@ -7993,12 +8130,18 @@
                     </m:sub>
                   </m:sSub>
                   <m:r>
+                    <m:rPr>
+                      <m:sty m:val="p"/>
+                    </m:rPr>
                     <w:rPr>
                       <w:rFonts w:ascii="Cambria Math" w:eastAsia="Times New Roman"/>
                     </w:rPr>
                     <m:t>∙</m:t>
                   </m:r>
                   <m:r>
+                    <m:rPr>
+                      <m:sty m:val="p"/>
+                    </m:rPr>
                     <w:rPr>
                       <w:rFonts w:ascii="Cambria Math" w:eastAsia="Times New Roman" w:hAnsi="Cambria Math"/>
                     </w:rPr>
@@ -8078,7 +8221,6 @@
     <w:p>
       <w:pPr>
         <w:spacing w:after="0"/>
-        <w:ind w:firstLine="709"/>
         <w:jc w:val="both"/>
         <w:rPr>
           <w:rFonts w:ascii="Times New Roman" w:eastAsia="Calibri" w:hAnsi="Times New Roman" w:cs="Times New Roman"/>
@@ -8115,7 +8257,7 @@
     <w:p>
       <w:pPr>
         <w:spacing w:after="0"/>
-        <w:ind w:firstLine="709"/>
+        <w:ind w:firstLine="426"/>
         <w:jc w:val="both"/>
         <w:rPr>
           <w:rFonts w:ascii="Times New Roman" w:eastAsia="Times New Roman" w:hAnsi="Times New Roman" w:cs="Times New Roman"/>
@@ -8218,7 +8360,7 @@
     <w:p>
       <w:pPr>
         <w:spacing w:after="0"/>
-        <w:ind w:firstLine="709"/>
+        <w:ind w:firstLine="426"/>
         <w:jc w:val="both"/>
         <w:rPr>
           <w:rFonts w:ascii="Times New Roman" w:eastAsia="Times New Roman" w:hAnsi="Times New Roman" w:cs="Times New Roman"/>
@@ -8295,7 +8437,7 @@
     <w:p>
       <w:pPr>
         <w:spacing w:after="0"/>
-        <w:ind w:firstLine="709"/>
+        <w:ind w:firstLine="426"/>
         <w:jc w:val="both"/>
         <w:rPr>
           <w:rFonts w:ascii="Times New Roman" w:eastAsia="Times New Roman" w:hAnsi="Times New Roman" w:cs="Times New Roman"/>
@@ -8328,7 +8470,7 @@
     <w:p>
       <w:pPr>
         <w:spacing w:after="0"/>
-        <w:ind w:firstLine="709"/>
+        <w:ind w:firstLine="426"/>
         <w:jc w:val="both"/>
         <w:rPr>
           <w:rFonts w:ascii="Times New Roman" w:eastAsia="Times New Roman" w:hAnsi="Times New Roman" w:cs="Times New Roman"/>
@@ -8383,23 +8525,40 @@
         </w:rPr>
         <w:t xml:space="preserve"> – плановый фонд рабочего времени </w:t>
       </w:r>
-      <w:proofErr w:type="gramStart"/>
-      <w:r>
-        <w:rPr>
-          <w:rFonts w:ascii="Times New Roman" w:eastAsia="Times New Roman" w:hAnsi="Times New Roman" w:cs="Times New Roman"/>
-          <w:sz w:val="28"/>
-          <w:szCs w:val="28"/>
-        </w:rPr>
-        <w:t>-г</w:t>
-      </w:r>
-      <w:proofErr w:type="gramEnd"/>
-      <w:r>
-        <w:rPr>
-          <w:rFonts w:ascii="Times New Roman" w:eastAsia="Times New Roman" w:hAnsi="Times New Roman" w:cs="Times New Roman"/>
-          <w:sz w:val="28"/>
-          <w:szCs w:val="28"/>
-        </w:rPr>
-        <w:t>о исполнителя (дн.).</w:t>
+      <w:r>
+        <w:rPr>
+          <w:rFonts w:ascii="Times New Roman" w:eastAsia="Times New Roman" w:hAnsi="Times New Roman" w:cs="Times New Roman"/>
+          <w:sz w:val="28"/>
+          <w:szCs w:val="28"/>
+          <w:lang w:val="en-US"/>
+        </w:rPr>
+        <w:t>i</w:t>
+      </w:r>
+      <w:r>
+        <w:rPr>
+          <w:rFonts w:ascii="Times New Roman" w:eastAsia="Times New Roman" w:hAnsi="Times New Roman" w:cs="Times New Roman"/>
+          <w:sz w:val="28"/>
+          <w:szCs w:val="28"/>
+        </w:rPr>
+        <w:t>-го исполнителя (</w:t>
+      </w:r>
+      <w:proofErr w:type="spellStart"/>
+      <w:r>
+        <w:rPr>
+          <w:rFonts w:ascii="Times New Roman" w:eastAsia="Times New Roman" w:hAnsi="Times New Roman" w:cs="Times New Roman"/>
+          <w:sz w:val="28"/>
+          <w:szCs w:val="28"/>
+        </w:rPr>
+        <w:t>дн</w:t>
+      </w:r>
+      <w:proofErr w:type="spellEnd"/>
+      <w:r>
+        <w:rPr>
+          <w:rFonts w:ascii="Times New Roman" w:eastAsia="Times New Roman" w:hAnsi="Times New Roman" w:cs="Times New Roman"/>
+          <w:sz w:val="28"/>
+          <w:szCs w:val="28"/>
+        </w:rPr>
+        <w:t>.).</w:t>
       </w:r>
     </w:p>
     <w:p>
@@ -8988,7 +9147,6 @@
     <w:p>
       <w:pPr>
         <w:spacing w:after="0"/>
-        <w:ind w:firstLine="709"/>
         <w:jc w:val="both"/>
         <w:rPr>
           <w:rFonts w:ascii="Times New Roman" w:eastAsia="Times New Roman" w:hAnsi="Times New Roman" w:cs="Times New Roman"/>
@@ -9534,7 +9692,6 @@
     <w:p>
       <w:pPr>
         <w:spacing w:after="0"/>
-        <w:ind w:firstLine="709"/>
         <w:jc w:val="both"/>
         <w:rPr>
           <w:rFonts w:ascii="Times New Roman" w:eastAsia="Times New Roman" w:hAnsi="Times New Roman" w:cs="Times New Roman"/>
@@ -10045,6 +10202,9 @@
                   </m:sSubPr>
                   <m:e>
                     <m:r>
+                      <m:rPr>
+                        <m:sty m:val="p"/>
+                      </m:rPr>
                       <w:rPr>
                         <w:rFonts w:ascii="Cambria Math" w:hAnsi="Cambria Math"/>
                       </w:rPr>
@@ -10053,6 +10213,9 @@
                   </m:e>
                   <m:sub>
                     <m:r>
+                      <m:rPr>
+                        <m:sty m:val="p"/>
+                      </m:rPr>
                       <w:rPr>
                         <w:rFonts w:ascii="Cambria Math" w:hAnsi="Cambria Math"/>
                       </w:rPr>
@@ -10061,6 +10224,9 @@
                   </m:sub>
                 </m:sSub>
                 <m:r>
+                  <m:rPr>
+                    <m:sty m:val="p"/>
+                  </m:rPr>
                   <w:rPr>
                     <w:rFonts w:ascii="Cambria Math" w:hAnsi="Cambria Math"/>
                   </w:rPr>
@@ -10087,6 +10253,9 @@
                       </m:sSubPr>
                       <m:e>
                         <m:r>
+                          <m:rPr>
+                            <m:sty m:val="p"/>
+                          </m:rPr>
                           <w:rPr>
                             <w:rFonts w:ascii="Cambria Math" w:hAnsi="Cambria Math"/>
                           </w:rPr>
@@ -10095,6 +10264,9 @@
                       </m:e>
                       <m:sub>
                         <m:r>
+                          <m:rPr>
+                            <m:sty m:val="p"/>
+                          </m:rPr>
                           <w:rPr>
                             <w:rFonts w:ascii="Cambria Math" w:hAnsi="Cambria Math"/>
                           </w:rPr>
@@ -10105,6 +10277,9 @@
                   </m:num>
                   <m:den>
                     <m:r>
+                      <m:rPr>
+                        <m:sty m:val="p"/>
+                      </m:rPr>
                       <w:rPr>
                         <w:rFonts w:ascii="Cambria Math" w:eastAsia="Times New Roman" w:hAnsi="Cambria Math"/>
                       </w:rPr>
@@ -10184,7 +10359,7 @@
     <w:p>
       <w:pPr>
         <w:spacing w:after="0"/>
-        <w:ind w:firstLine="709"/>
+        <w:ind w:left="1134" w:hanging="1134"/>
         <w:jc w:val="both"/>
         <w:rPr>
           <w:rFonts w:ascii="Times New Roman" w:eastAsia="Times New Roman" w:hAnsi="Times New Roman" w:cs="Times New Roman"/>
@@ -10251,7 +10426,7 @@
     <w:p>
       <w:pPr>
         <w:spacing w:after="0"/>
-        <w:ind w:firstLine="709"/>
+        <w:ind w:firstLine="426"/>
         <w:jc w:val="both"/>
         <w:rPr>
           <w:rFonts w:ascii="Times New Roman" w:eastAsia="Times New Roman" w:hAnsi="Times New Roman" w:cs="Times New Roman"/>
@@ -10720,6 +10895,9 @@
                 </m:sSubPr>
                 <m:e>
                   <m:r>
+                    <m:rPr>
+                      <m:sty m:val="p"/>
+                    </m:rPr>
                     <w:rPr>
                       <w:rFonts w:ascii="Cambria Math" w:eastAsia="Times New Roman" w:hAnsi="Cambria Math"/>
                     </w:rPr>
@@ -10728,6 +10906,9 @@
                 </m:e>
                 <m:sub>
                   <m:r>
+                    <m:rPr>
+                      <m:sty m:val="p"/>
+                    </m:rPr>
                     <w:rPr>
                       <w:rFonts w:ascii="Cambria Math" w:eastAsia="Times New Roman" w:hAnsi="Cambria Math"/>
                     </w:rPr>
@@ -10807,7 +10988,6 @@
     <w:p>
       <w:pPr>
         <w:spacing w:after="0"/>
-        <w:ind w:firstLine="709"/>
         <w:jc w:val="both"/>
         <w:rPr>
           <w:rFonts w:ascii="Times New Roman" w:eastAsia="Times New Roman" w:hAnsi="Times New Roman" w:cs="Times New Roman"/>
@@ -10874,7 +11054,7 @@
     <w:p>
       <w:pPr>
         <w:spacing w:after="0"/>
-        <w:ind w:firstLine="709"/>
+        <w:ind w:firstLine="426"/>
         <w:jc w:val="both"/>
         <w:rPr>
           <w:rFonts w:ascii="Times New Roman" w:eastAsia="Times New Roman" w:hAnsi="Times New Roman" w:cs="Times New Roman"/>
@@ -11337,12 +11517,13 @@
     <w:p>
       <w:pPr>
         <w:spacing w:after="0"/>
-        <w:ind w:firstLine="709"/>
+        <w:ind w:left="1418" w:hanging="1418"/>
         <w:jc w:val="both"/>
         <w:rPr>
           <w:rFonts w:ascii="Times New Roman" w:eastAsia="Times New Roman" w:hAnsi="Times New Roman" w:cs="Times New Roman"/>
           <w:sz w:val="28"/>
           <w:szCs w:val="28"/>
+          <w:lang w:val="en-US"/>
         </w:rPr>
       </w:pPr>
       <w:r>
@@ -11416,6 +11597,19 @@
         </w:rPr>
         <w:t>%).</w:t>
       </w:r>
+    </w:p>
+    <w:p>
+      <w:pPr>
+        <w:spacing w:after="0"/>
+        <w:ind w:firstLine="709"/>
+        <w:jc w:val="both"/>
+        <w:rPr>
+          <w:rFonts w:ascii="Times New Roman" w:eastAsia="Times New Roman" w:hAnsi="Times New Roman" w:cs="Times New Roman"/>
+          <w:sz w:val="28"/>
+          <w:szCs w:val="28"/>
+          <w:lang w:val="en-US"/>
+        </w:rPr>
+      </w:pPr>
     </w:p>
     <w:tbl>
       <w:tblPr>
@@ -11711,6 +11905,9 @@
                   </m:sSubPr>
                   <m:e>
                     <m:r>
+                      <m:rPr>
+                        <m:sty m:val="p"/>
+                      </m:rPr>
                       <w:rPr>
                         <w:rFonts w:ascii="Cambria Math" w:hAnsi="Cambria Math"/>
                       </w:rPr>
@@ -11719,6 +11916,9 @@
                   </m:e>
                   <m:sub>
                     <m:r>
+                      <m:rPr>
+                        <m:sty m:val="p"/>
+                      </m:rPr>
                       <w:rPr>
                         <w:rFonts w:ascii="Cambria Math" w:hAnsi="Cambria Math"/>
                       </w:rPr>
@@ -11727,6 +11927,9 @@
                   </m:sub>
                 </m:sSub>
                 <m:r>
+                  <m:rPr>
+                    <m:sty m:val="p"/>
+                  </m:rPr>
                   <w:rPr>
                     <w:rFonts w:ascii="Cambria Math" w:eastAsia="Times New Roman" w:hAnsi="Cambria Math"/>
                   </w:rPr>
@@ -11753,6 +11956,9 @@
                       </m:sSubPr>
                       <m:e>
                         <m:r>
+                          <m:rPr>
+                            <m:sty m:val="p"/>
+                          </m:rPr>
                           <w:rPr>
                             <w:rFonts w:ascii="Cambria Math" w:hAnsi="Cambria Math"/>
                           </w:rPr>
@@ -11761,6 +11967,9 @@
                       </m:e>
                       <m:sub>
                         <m:r>
+                          <m:rPr>
+                            <m:sty m:val="p"/>
+                          </m:rPr>
                           <w:rPr>
                             <w:rFonts w:ascii="Cambria Math" w:hAnsi="Cambria Math"/>
                           </w:rPr>
@@ -11769,6 +11978,9 @@
                       </m:sub>
                     </m:sSub>
                     <m:r>
+                      <m:rPr>
+                        <m:sty m:val="p"/>
+                      </m:rPr>
                       <w:rPr>
                         <w:rFonts w:ascii="Cambria Math" w:eastAsia="Times New Roman" w:hAnsi="Cambria Math"/>
                       </w:rPr>
@@ -11785,6 +11997,9 @@
                       </m:sSubPr>
                       <m:e>
                         <m:r>
+                          <m:rPr>
+                            <m:sty m:val="p"/>
+                          </m:rPr>
                           <w:rPr>
                             <w:rFonts w:ascii="Cambria Math" w:hAnsi="Cambria Math"/>
                           </w:rPr>
@@ -11793,6 +12008,9 @@
                       </m:e>
                       <m:sub>
                         <m:r>
+                          <m:rPr>
+                            <m:sty m:val="p"/>
+                          </m:rPr>
                           <w:rPr>
                             <w:rFonts w:ascii="Cambria Math" w:hAnsi="Cambria Math"/>
                           </w:rPr>
@@ -11803,6 +12021,9 @@
                   </m:num>
                   <m:den>
                     <m:r>
+                      <m:rPr>
+                        <m:sty m:val="p"/>
+                      </m:rPr>
                       <w:rPr>
                         <w:rFonts w:ascii="Cambria Math" w:eastAsia="Times New Roman" w:hAnsi="Cambria Math"/>
                       </w:rPr>
@@ -11882,7 +12103,6 @@
     <w:p>
       <w:pPr>
         <w:spacing w:after="0"/>
-        <w:ind w:firstLine="709"/>
         <w:jc w:val="both"/>
         <w:rPr>
           <w:rFonts w:ascii="Times New Roman" w:eastAsia="Times New Roman" w:hAnsi="Times New Roman" w:cs="Times New Roman"/>
@@ -12003,6 +12223,9 @@
                   </m:sSubPr>
                   <m:e>
                     <m:r>
+                      <m:rPr>
+                        <m:sty m:val="p"/>
+                      </m:rPr>
                       <w:rPr>
                         <w:rFonts w:ascii="Cambria Math" w:hAnsi="Cambria Math"/>
                       </w:rPr>
@@ -12011,6 +12234,9 @@
                   </m:e>
                   <m:sub>
                     <m:r>
+                      <m:rPr>
+                        <m:sty m:val="p"/>
+                      </m:rPr>
                       <w:rPr>
                         <w:rFonts w:ascii="Cambria Math" w:hAnsi="Cambria Math"/>
                       </w:rPr>
@@ -12035,24 +12261,36 @@
                   </m:fPr>
                   <m:num>
                     <m:r>
+                      <m:rPr>
+                        <m:sty m:val="p"/>
+                      </m:rPr>
                       <w:rPr>
                         <w:rFonts w:ascii="Cambria Math"/>
                       </w:rPr>
                       <m:t xml:space="preserve">36782793,41 </m:t>
                     </m:r>
                     <m:r>
+                      <m:rPr>
+                        <m:sty m:val="p"/>
+                      </m:rPr>
                       <w:rPr>
                         <w:rFonts w:ascii="Cambria Math" w:eastAsia="Times New Roman"/>
                       </w:rPr>
                       <m:t>∙</m:t>
                     </m:r>
                     <m:r>
+                      <m:rPr>
+                        <m:sty m:val="p"/>
+                      </m:rPr>
                       <w:rPr>
                         <w:rFonts w:ascii="Cambria Math" w:eastAsia="Times New Roman"/>
                       </w:rPr>
                       <m:t xml:space="preserve"> </m:t>
                     </m:r>
                     <m:r>
+                      <m:rPr>
+                        <m:sty m:val="p"/>
+                      </m:rPr>
                       <w:rPr>
                         <w:rFonts w:ascii="Cambria Math"/>
                       </w:rPr>
@@ -12061,6 +12299,9 @@
                   </m:num>
                   <m:den>
                     <m:r>
+                      <m:rPr>
+                        <m:sty m:val="p"/>
+                      </m:rPr>
                       <w:rPr>
                         <w:rFonts w:ascii="Cambria Math" w:eastAsia="Times New Roman"/>
                       </w:rPr>
@@ -12069,12 +12310,18 @@
                   </m:den>
                 </m:f>
                 <m:r>
+                  <m:rPr>
+                    <m:sty m:val="p"/>
+                  </m:rPr>
                   <w:rPr>
                     <w:rFonts w:ascii="Cambria Math" w:eastAsia="Times New Roman"/>
                   </w:rPr>
                   <m:t>=7356558,68</m:t>
                 </m:r>
                 <m:r>
+                  <m:rPr>
+                    <m:sty m:val="p"/>
+                  </m:rPr>
                   <w:rPr>
                     <w:rFonts w:ascii="Cambria Math" w:eastAsia="Times New Roman" w:hAnsi="Cambria Math"/>
                   </w:rPr>
@@ -12478,7 +12725,6 @@
     <w:p>
       <w:pPr>
         <w:spacing w:after="0"/>
-        <w:ind w:firstLine="709"/>
         <w:jc w:val="both"/>
         <w:rPr>
           <w:rFonts w:ascii="Times New Roman" w:eastAsia="Times New Roman" w:hAnsi="Times New Roman" w:cs="Times New Roman"/>
@@ -13177,11 +13423,7 @@
     </w:p>
     <w:p>
       <w:pPr>
-        <w:tabs>
-          <w:tab w:val="left" w:pos="1260"/>
-        </w:tabs>
         <w:spacing w:after="0" w:line="240" w:lineRule="auto"/>
-        <w:ind w:firstLine="709"/>
         <w:jc w:val="both"/>
         <w:rPr>
           <w:rFonts w:ascii="Times New Roman" w:eastAsia="Times New Roman" w:hAnsi="Times New Roman" w:cs="Times New Roman"/>
@@ -13212,7 +13454,6 @@
           <w:sz w:val="28"/>
           <w:szCs w:val="28"/>
         </w:rPr>
-        <w:tab/>
         <w:t>Н</w:t>
       </w:r>
       <w:proofErr w:type="gramEnd"/>
@@ -13716,7 +13957,6 @@
     <w:p>
       <w:pPr>
         <w:spacing w:after="0"/>
-        <w:ind w:firstLine="709"/>
         <w:jc w:val="both"/>
         <w:rPr>
           <w:rFonts w:ascii="Times New Roman" w:eastAsia="Times New Roman" w:hAnsi="Times New Roman" w:cs="Times New Roman"/>
@@ -14960,7 +15200,6 @@
     <w:p>
       <w:pPr>
         <w:spacing w:after="0"/>
-        <w:ind w:firstLine="709"/>
         <w:jc w:val="both"/>
         <w:rPr>
           <w:rFonts w:ascii="Times New Roman" w:eastAsia="Times New Roman" w:hAnsi="Times New Roman" w:cs="Times New Roman"/>
@@ -17448,7 +17687,6 @@
     <w:p>
       <w:pPr>
         <w:spacing w:after="0"/>
-        <w:ind w:firstLine="709"/>
         <w:jc w:val="both"/>
         <w:rPr>
           <w:rFonts w:ascii="Times New Roman" w:hAnsi="Times New Roman" w:cs="Times New Roman"/>
@@ -18147,7 +18385,6 @@
                   <m:ctrlPr>
                     <w:rPr>
                       <w:rFonts w:ascii="Cambria Math" w:eastAsia="Times New Roman" w:hAnsi="Cambria Math" w:cs="Times New Roman"/>
-                      <w:i/>
                       <w:sz w:val="28"/>
                       <w:szCs w:val="28"/>
                     </w:rPr>
@@ -18155,6 +18392,9 @@
                 </m:sSubPr>
                 <m:e>
                   <m:r>
+                    <m:rPr>
+                      <m:sty m:val="p"/>
+                    </m:rPr>
                     <w:rPr>
                       <w:rFonts w:ascii="Cambria Math" w:eastAsia="Times New Roman" w:hAnsi="Cambria Math" w:cs="Times New Roman"/>
                       <w:sz w:val="28"/>
@@ -18165,6 +18405,9 @@
                 </m:e>
                 <m:sub>
                   <m:r>
+                    <m:rPr>
+                      <m:sty m:val="p"/>
+                    </m:rPr>
                     <w:rPr>
                       <w:rFonts w:ascii="Cambria Math" w:eastAsia="Times New Roman" w:hAnsi="Cambria Math" w:cs="Times New Roman"/>
                       <w:sz w:val="28"/>
@@ -18175,6 +18418,9 @@
                 </m:sub>
               </m:sSub>
               <m:r>
+                <m:rPr>
+                  <m:sty m:val="p"/>
+                </m:rPr>
                 <w:rPr>
                   <w:rFonts w:ascii="Cambria Math" w:eastAsia="Times New Roman" w:hAnsi="Cambria Math" w:cs="Times New Roman"/>
                   <w:sz w:val="28"/>
@@ -18187,7 +18433,6 @@
                   <m:ctrlPr>
                     <w:rPr>
                       <w:rFonts w:ascii="Cambria Math" w:eastAsia="Times New Roman" w:hAnsi="Cambria Math" w:cs="Times New Roman"/>
-                      <w:i/>
                       <w:sz w:val="28"/>
                       <w:szCs w:val="28"/>
                     </w:rPr>
@@ -18195,6 +18440,9 @@
                 </m:sSubPr>
                 <m:e>
                   <m:r>
+                    <m:rPr>
+                      <m:sty m:val="p"/>
+                    </m:rPr>
                     <w:rPr>
                       <w:rFonts w:ascii="Cambria Math" w:eastAsia="Times New Roman" w:hAnsi="Cambria Math" w:cs="Times New Roman"/>
                       <w:sz w:val="28"/>
@@ -18205,6 +18453,9 @@
                 </m:e>
                 <m:sub>
                   <m:r>
+                    <m:rPr>
+                      <m:sty m:val="p"/>
+                    </m:rPr>
                     <w:rPr>
                       <w:rFonts w:ascii="Cambria Math" w:eastAsia="Times New Roman" w:hAnsi="Cambria Math" w:cs="Times New Roman"/>
                       <w:sz w:val="28"/>
@@ -18215,6 +18466,9 @@
                 </m:sub>
               </m:sSub>
               <m:r>
+                <m:rPr>
+                  <m:sty m:val="p"/>
+                </m:rPr>
                 <w:rPr>
                   <w:rFonts w:ascii="Cambria Math" w:eastAsia="Times New Roman" w:hAnsi="Cambria Math" w:cs="Times New Roman"/>
                   <w:sz w:val="28"/>
@@ -18227,7 +18481,6 @@
                   <m:ctrlPr>
                     <w:rPr>
                       <w:rFonts w:ascii="Cambria Math" w:eastAsia="Times New Roman" w:hAnsi="Cambria Math" w:cs="Times New Roman"/>
-                      <w:i/>
                       <w:sz w:val="28"/>
                       <w:szCs w:val="28"/>
                     </w:rPr>
@@ -18235,6 +18488,9 @@
                 </m:sSubPr>
                 <m:e>
                   <m:r>
+                    <m:rPr>
+                      <m:sty m:val="p"/>
+                    </m:rPr>
                     <w:rPr>
                       <w:rFonts w:ascii="Cambria Math" w:eastAsia="Times New Roman" w:hAnsi="Cambria Math" w:cs="Times New Roman"/>
                       <w:sz w:val="28"/>
@@ -18245,6 +18501,9 @@
                 </m:e>
                 <m:sub>
                   <m:r>
+                    <m:rPr>
+                      <m:sty m:val="p"/>
+                    </m:rPr>
                     <w:rPr>
                       <w:rFonts w:ascii="Cambria Math" w:eastAsia="Times New Roman" w:hAnsi="Cambria Math" w:cs="Times New Roman"/>
                       <w:sz w:val="28"/>
@@ -18255,6 +18514,9 @@
                 </m:sub>
               </m:sSub>
               <m:r>
+                <m:rPr>
+                  <m:sty m:val="p"/>
+                </m:rPr>
                 <w:rPr>
                   <w:rFonts w:ascii="Cambria Math" w:eastAsia="Times New Roman" w:hAnsi="Cambria Math" w:cs="Times New Roman"/>
                   <w:sz w:val="28"/>
@@ -18267,7 +18529,6 @@
                   <m:ctrlPr>
                     <w:rPr>
                       <w:rFonts w:ascii="Cambria Math" w:eastAsia="Times New Roman" w:hAnsi="Cambria Math" w:cs="Times New Roman"/>
-                      <w:i/>
                       <w:sz w:val="28"/>
                       <w:szCs w:val="28"/>
                     </w:rPr>
@@ -18275,6 +18536,9 @@
                 </m:sSubPr>
                 <m:e>
                   <m:r>
+                    <m:rPr>
+                      <m:sty m:val="p"/>
+                    </m:rPr>
                     <w:rPr>
                       <w:rFonts w:ascii="Cambria Math" w:eastAsia="Times New Roman" w:hAnsi="Cambria Math" w:cs="Times New Roman"/>
                       <w:sz w:val="28"/>
@@ -18285,6 +18549,9 @@
                 </m:e>
                 <m:sub>
                   <m:r>
+                    <m:rPr>
+                      <m:sty m:val="p"/>
+                    </m:rPr>
                     <w:rPr>
                       <w:rFonts w:ascii="Cambria Math" w:eastAsia="Times New Roman" w:hAnsi="Cambria Math" w:cs="Times New Roman"/>
                       <w:sz w:val="28"/>
@@ -18295,6 +18562,9 @@
                 </m:sub>
               </m:sSub>
               <m:r>
+                <m:rPr>
+                  <m:sty m:val="p"/>
+                </m:rPr>
                 <w:rPr>
                   <w:rFonts w:ascii="Cambria Math" w:eastAsia="Times New Roman" w:hAnsi="Cambria Math" w:cs="Times New Roman"/>
                   <w:sz w:val="28"/>
@@ -18307,7 +18577,6 @@
                   <m:ctrlPr>
                     <w:rPr>
                       <w:rFonts w:ascii="Cambria Math" w:eastAsia="Times New Roman" w:hAnsi="Cambria Math" w:cs="Times New Roman"/>
-                      <w:i/>
                       <w:sz w:val="28"/>
                       <w:szCs w:val="28"/>
                     </w:rPr>
@@ -18315,6 +18584,9 @@
                 </m:sSubPr>
                 <m:e>
                   <m:r>
+                    <m:rPr>
+                      <m:sty m:val="p"/>
+                    </m:rPr>
                     <w:rPr>
                       <w:rFonts w:ascii="Cambria Math" w:eastAsia="Times New Roman" w:hAnsi="Cambria Math" w:cs="Times New Roman"/>
                       <w:sz w:val="28"/>
@@ -18325,6 +18597,9 @@
                 </m:e>
                 <m:sub>
                   <m:r>
+                    <m:rPr>
+                      <m:sty m:val="p"/>
+                    </m:rPr>
                     <w:rPr>
                       <w:rFonts w:ascii="Cambria Math" w:eastAsia="Times New Roman" w:hAnsi="Cambria Math" w:cs="Times New Roman"/>
                       <w:sz w:val="28"/>
@@ -18394,12 +18669,8 @@
     </w:p>
     <w:p>
       <w:pPr>
-        <w:tabs>
-          <w:tab w:val="left" w:pos="-284"/>
-          <w:tab w:val="left" w:pos="1260"/>
-        </w:tabs>
         <w:spacing w:after="0" w:line="240" w:lineRule="auto"/>
-        <w:ind w:firstLine="567"/>
+        <w:ind w:left="1276" w:hanging="1276"/>
         <w:jc w:val="both"/>
         <w:rPr>
           <w:rFonts w:ascii="Times New Roman" w:eastAsia="Times New Roman" w:hAnsi="Times New Roman" w:cs="Times New Roman"/>
@@ -18421,7 +18692,7 @@
           <w:sz w:val="28"/>
           <w:szCs w:val="28"/>
         </w:rPr>
-        <w:tab/>
+        <w:t xml:space="preserve"> </w:t>
       </w:r>
       <w:proofErr w:type="spellStart"/>
       <w:r>
@@ -18577,7 +18848,16 @@
           <w:sz w:val="28"/>
           <w:szCs w:val="28"/>
         </w:rPr>
-        <w:t xml:space="preserve"> –</w:t>
+        <w:t xml:space="preserve"> </w:t>
+      </w:r>
+      <w:r>
+        <w:rPr>
+          <w:rFonts w:ascii="Times New Roman" w:eastAsia="Times New Roman" w:hAnsi="Times New Roman" w:cs="Times New Roman"/>
+          <w:noProof/>
+          <w:sz w:val="28"/>
+          <w:szCs w:val="28"/>
+        </w:rPr>
+        <w:t>-</w:t>
       </w:r>
       <w:r>
         <w:rPr>
@@ -18590,11 +18870,8 @@
     </w:p>
     <w:p>
       <w:pPr>
-        <w:tabs>
-          <w:tab w:val="left" w:pos="1260"/>
-        </w:tabs>
         <w:spacing w:after="0" w:line="240" w:lineRule="auto"/>
-        <w:ind w:firstLine="567"/>
+        <w:ind w:left="1276" w:hanging="709"/>
         <w:jc w:val="both"/>
         <w:rPr>
           <w:rFonts w:ascii="Times New Roman" w:eastAsia="Times New Roman" w:hAnsi="Times New Roman" w:cs="Times New Roman"/>
@@ -18680,11 +18957,8 @@
     </w:p>
     <w:p>
       <w:pPr>
-        <w:tabs>
-          <w:tab w:val="left" w:pos="1260"/>
-        </w:tabs>
         <w:spacing w:after="0" w:line="240" w:lineRule="auto"/>
-        <w:ind w:firstLine="567"/>
+        <w:ind w:left="1276" w:hanging="709"/>
         <w:jc w:val="both"/>
         <w:rPr>
           <w:rFonts w:ascii="Times New Roman" w:eastAsia="Times New Roman" w:hAnsi="Times New Roman" w:cs="Times New Roman"/>
@@ -19171,12 +19445,8 @@
     </w:p>
     <w:p>
       <w:pPr>
-        <w:tabs>
-          <w:tab w:val="left" w:pos="-284"/>
-          <w:tab w:val="left" w:pos="1260"/>
-        </w:tabs>
         <w:spacing w:after="0" w:line="240" w:lineRule="auto"/>
-        <w:ind w:firstLine="567"/>
+        <w:ind w:left="1418" w:hanging="1418"/>
         <w:jc w:val="both"/>
         <w:rPr>
           <w:rFonts w:ascii="Times New Roman" w:eastAsia="Times New Roman" w:hAnsi="Times New Roman" w:cs="Times New Roman"/>
@@ -19193,14 +19463,6 @@
         <w:t xml:space="preserve">где </w:t>
       </w:r>
       <w:bookmarkStart w:id="10" w:name="OCRUncertain643"/>
-      <w:r>
-        <w:rPr>
-          <w:rFonts w:ascii="Times New Roman" w:eastAsia="Times New Roman" w:hAnsi="Times New Roman" w:cs="Times New Roman"/>
-          <w:sz w:val="28"/>
-          <w:szCs w:val="28"/>
-        </w:rPr>
-        <w:tab/>
-      </w:r>
       <w:proofErr w:type="spellStart"/>
       <w:r>
         <w:rPr>
@@ -19309,7 +19571,7 @@
           <w:sz w:val="28"/>
           <w:szCs w:val="28"/>
         </w:rPr>
-        <w:t>–</w:t>
+        <w:t>-</w:t>
       </w:r>
       <w:r>
         <w:rPr>
@@ -22821,12 +23083,7 @@
     </w:p>
     <w:p>
       <w:pPr>
-        <w:tabs>
-          <w:tab w:val="left" w:pos="-284"/>
-          <w:tab w:val="left" w:pos="1260"/>
-        </w:tabs>
         <w:spacing w:after="0" w:line="240" w:lineRule="auto"/>
-        <w:ind w:firstLine="567"/>
         <w:jc w:val="both"/>
         <w:rPr>
           <w:rFonts w:ascii="Times New Roman" w:eastAsia="Times New Roman" w:hAnsi="Times New Roman" w:cs="Times New Roman"/>
@@ -22840,15 +23097,7 @@
           <w:sz w:val="28"/>
           <w:szCs w:val="28"/>
         </w:rPr>
-        <w:t xml:space="preserve">где </w:t>
-      </w:r>
-      <w:r>
-        <w:rPr>
-          <w:rFonts w:ascii="Times New Roman" w:eastAsia="Times New Roman" w:hAnsi="Times New Roman" w:cs="Times New Roman"/>
-          <w:sz w:val="28"/>
-          <w:szCs w:val="28"/>
-        </w:rPr>
-        <w:tab/>
+        <w:t xml:space="preserve">где   </w:t>
       </w:r>
       <w:proofErr w:type="spellStart"/>
       <w:r>
@@ -23863,12 +24112,8 @@
     </w:p>
     <w:p>
       <w:pPr>
-        <w:tabs>
-          <w:tab w:val="left" w:pos="-284"/>
-          <w:tab w:val="left" w:pos="1260"/>
-        </w:tabs>
         <w:spacing w:after="0" w:line="240" w:lineRule="auto"/>
-        <w:ind w:firstLine="567"/>
+        <w:ind w:left="1134" w:hanging="1134"/>
         <w:jc w:val="both"/>
         <w:rPr>
           <w:rFonts w:ascii="Times New Roman" w:eastAsia="Times New Roman" w:hAnsi="Times New Roman" w:cs="Times New Roman"/>
@@ -23883,14 +24128,6 @@
           <w:szCs w:val="28"/>
         </w:rPr>
         <w:t xml:space="preserve">где </w:t>
-      </w:r>
-      <w:r>
-        <w:rPr>
-          <w:rFonts w:ascii="Times New Roman" w:eastAsia="Times New Roman" w:hAnsi="Times New Roman" w:cs="Times New Roman"/>
-          <w:sz w:val="28"/>
-          <w:szCs w:val="28"/>
-        </w:rPr>
-        <w:tab/>
       </w:r>
       <w:proofErr w:type="spellStart"/>
       <w:r>
@@ -24246,8 +24483,6 @@
               </w:rPr>
               <w:t xml:space="preserve">   </w:t>
             </w:r>
-            <w:bookmarkStart w:id="20" w:name="_GoBack"/>
-            <w:bookmarkEnd w:id="20"/>
             <w:r>
               <w:rPr>
                 <w:rFonts w:ascii="Times New Roman" w:eastAsia="Times New Roman" w:hAnsi="Times New Roman" w:cs="Times New Roman"/>
@@ -24275,12 +24510,7 @@
     </w:p>
     <w:p>
       <w:pPr>
-        <w:tabs>
-          <w:tab w:val="left" w:pos="-284"/>
-          <w:tab w:val="left" w:pos="1260"/>
-        </w:tabs>
         <w:spacing w:after="0" w:line="240" w:lineRule="auto"/>
-        <w:ind w:firstLine="567"/>
         <w:jc w:val="both"/>
         <w:rPr>
           <w:rFonts w:ascii="Times New Roman" w:eastAsia="Times New Roman" w:hAnsi="Times New Roman" w:cs="Times New Roman"/>
@@ -24352,11 +24582,8 @@
     </w:p>
     <w:p>
       <w:pPr>
-        <w:tabs>
-          <w:tab w:val="left" w:pos="1260"/>
-        </w:tabs>
         <w:spacing w:after="0" w:line="240" w:lineRule="auto"/>
-        <w:ind w:firstLine="567"/>
+        <w:ind w:left="2268" w:hanging="1559"/>
         <w:jc w:val="both"/>
         <w:rPr>
           <w:rFonts w:ascii="Times New Roman" w:eastAsia="Times New Roman" w:hAnsi="Times New Roman" w:cs="Times New Roman"/>
@@ -24419,7 +24646,7 @@
         </w:rPr>
         <w:t xml:space="preserve"> средний расход машинного времени при применении </w:t>
       </w:r>
-      <w:bookmarkStart w:id="21" w:name="OCRUncertain686"/>
+      <w:bookmarkStart w:id="20" w:name="OCRUncertain686"/>
       <w:r>
         <w:rPr>
           <w:rFonts w:ascii="Times New Roman" w:eastAsia="Times New Roman" w:hAnsi="Times New Roman" w:cs="Times New Roman"/>
@@ -24428,7 +24655,7 @@
         </w:rPr>
         <w:t>соответственно</w:t>
       </w:r>
-      <w:bookmarkEnd w:id="21"/>
+      <w:bookmarkEnd w:id="20"/>
       <w:r>
         <w:rPr>
           <w:rFonts w:ascii="Times New Roman" w:eastAsia="Times New Roman" w:hAnsi="Times New Roman" w:cs="Times New Roman"/>
@@ -25896,193 +26123,205 @@
     </w:p>
     <w:p>
       <w:pPr>
+        <w:spacing w:after="0" w:line="240" w:lineRule="auto"/>
+        <w:ind w:left="1560" w:hanging="1560"/>
+        <w:jc w:val="both"/>
+        <w:rPr>
+          <w:rFonts w:ascii="Times New Roman" w:eastAsia="Times New Roman" w:hAnsi="Times New Roman" w:cs="Times New Roman"/>
+          <w:sz w:val="28"/>
+          <w:szCs w:val="28"/>
+        </w:rPr>
+      </w:pPr>
+      <w:r>
+        <w:rPr>
+          <w:rFonts w:ascii="Times New Roman" w:eastAsia="Times New Roman" w:hAnsi="Times New Roman" w:cs="Times New Roman"/>
+          <w:sz w:val="28"/>
+          <w:szCs w:val="28"/>
+        </w:rPr>
+        <w:t xml:space="preserve">где </w:t>
+      </w:r>
+      <w:r>
+        <w:rPr>
+          <w:rFonts w:ascii="Times New Roman" w:eastAsia="Times New Roman" w:hAnsi="Times New Roman" w:cs="Times New Roman"/>
+          <w:sz w:val="28"/>
+          <w:szCs w:val="28"/>
+        </w:rPr>
+        <w:t xml:space="preserve"> </w:t>
+      </w:r>
+      <w:proofErr w:type="spellStart"/>
+      <w:r>
+        <w:rPr>
+          <w:rFonts w:ascii="Times New Roman" w:eastAsia="Times New Roman" w:hAnsi="Times New Roman" w:cs="Times New Roman"/>
+          <w:sz w:val="28"/>
+          <w:szCs w:val="28"/>
+        </w:rPr>
+        <w:t>Е</w:t>
+      </w:r>
+      <w:r>
+        <w:rPr>
+          <w:rFonts w:ascii="Times New Roman" w:eastAsia="Times New Roman" w:hAnsi="Times New Roman" w:cs="Times New Roman"/>
+          <w:sz w:val="28"/>
+          <w:szCs w:val="28"/>
+          <w:vertAlign w:val="subscript"/>
+        </w:rPr>
+        <w:t>н</w:t>
+      </w:r>
+      <w:proofErr w:type="spellEnd"/>
+      <w:r>
+        <w:rPr>
+          <w:rFonts w:ascii="Times New Roman" w:eastAsia="Times New Roman" w:hAnsi="Times New Roman" w:cs="Times New Roman"/>
+          <w:sz w:val="28"/>
+          <w:szCs w:val="28"/>
+        </w:rPr>
+        <w:t xml:space="preserve"> – норматив приведения разновременных затрат и результатов, </w:t>
+      </w:r>
+      <w:proofErr w:type="spellStart"/>
+      <w:r>
+        <w:rPr>
+          <w:rFonts w:ascii="Times New Roman" w:eastAsia="Times New Roman" w:hAnsi="Times New Roman" w:cs="Times New Roman"/>
+          <w:sz w:val="28"/>
+          <w:szCs w:val="28"/>
+        </w:rPr>
+        <w:t>Е</w:t>
+      </w:r>
+      <w:r>
+        <w:rPr>
+          <w:rFonts w:ascii="Times New Roman" w:eastAsia="Times New Roman" w:hAnsi="Times New Roman" w:cs="Times New Roman"/>
+          <w:sz w:val="28"/>
+          <w:szCs w:val="28"/>
+          <w:vertAlign w:val="subscript"/>
+        </w:rPr>
+        <w:t>н</w:t>
+      </w:r>
+      <w:proofErr w:type="spellEnd"/>
+      <w:r>
+        <w:rPr>
+          <w:rFonts w:ascii="Times New Roman" w:eastAsia="Times New Roman" w:hAnsi="Times New Roman" w:cs="Times New Roman"/>
+          <w:sz w:val="28"/>
+          <w:szCs w:val="28"/>
+        </w:rPr>
+        <w:t>=36%;</w:t>
+      </w:r>
+    </w:p>
+    <w:p>
+      <w:pPr>
+        <w:spacing w:after="0" w:line="240" w:lineRule="auto"/>
+        <w:ind w:left="1418" w:hanging="709"/>
+        <w:jc w:val="both"/>
+        <w:rPr>
+          <w:rFonts w:ascii="Times New Roman" w:eastAsia="Times New Roman" w:hAnsi="Times New Roman" w:cs="Times New Roman"/>
+          <w:sz w:val="28"/>
+          <w:szCs w:val="28"/>
+        </w:rPr>
+      </w:pPr>
+      <w:r>
+        <w:rPr>
+          <w:rFonts w:ascii="Times New Roman" w:eastAsia="Times New Roman" w:hAnsi="Times New Roman" w:cs="Times New Roman"/>
+          <w:sz w:val="28"/>
+          <w:szCs w:val="28"/>
+        </w:rPr>
+        <w:t>t –</w:t>
+      </w:r>
+      <w:bookmarkStart w:id="21" w:name="_GoBack"/>
+      <w:bookmarkEnd w:id="21"/>
+      <w:r>
+        <w:rPr>
+          <w:rFonts w:ascii="Times New Roman" w:eastAsia="Times New Roman" w:hAnsi="Times New Roman" w:cs="Times New Roman"/>
+          <w:sz w:val="28"/>
+          <w:szCs w:val="28"/>
+        </w:rPr>
+        <w:t xml:space="preserve"> </w:t>
+      </w:r>
+      <w:r>
+        <w:rPr>
+          <w:rFonts w:ascii="Times New Roman" w:eastAsia="Times New Roman" w:hAnsi="Times New Roman" w:cs="Times New Roman"/>
+          <w:sz w:val="28"/>
+          <w:szCs w:val="28"/>
+        </w:rPr>
+        <w:t xml:space="preserve">номер года, результаты и затраты которого приводятся к </w:t>
+      </w:r>
+      <w:r>
+        <w:rPr>
+          <w:rFonts w:ascii="Times New Roman" w:eastAsia="Times New Roman" w:hAnsi="Times New Roman" w:cs="Times New Roman"/>
+          <w:sz w:val="28"/>
+          <w:szCs w:val="28"/>
+        </w:rPr>
+        <w:br/>
+      </w:r>
+      <w:proofErr w:type="gramStart"/>
+      <w:r>
+        <w:rPr>
+          <w:rFonts w:ascii="Times New Roman" w:eastAsia="Times New Roman" w:hAnsi="Times New Roman" w:cs="Times New Roman"/>
+          <w:sz w:val="28"/>
+          <w:szCs w:val="28"/>
+        </w:rPr>
+        <w:t>расчетному</w:t>
+      </w:r>
+      <w:proofErr w:type="gramEnd"/>
+      <w:r>
+        <w:rPr>
+          <w:rFonts w:ascii="Times New Roman" w:eastAsia="Times New Roman" w:hAnsi="Times New Roman" w:cs="Times New Roman"/>
+          <w:sz w:val="28"/>
+          <w:szCs w:val="28"/>
+        </w:rPr>
+        <w:t xml:space="preserve"> (201</w:t>
+      </w:r>
+      <w:r>
+        <w:rPr>
+          <w:rFonts w:ascii="Times New Roman" w:eastAsia="Times New Roman" w:hAnsi="Times New Roman" w:cs="Times New Roman"/>
+          <w:sz w:val="28"/>
+          <w:szCs w:val="28"/>
+        </w:rPr>
+        <w:t>7</w:t>
+      </w:r>
+      <w:r>
+        <w:rPr>
+          <w:rFonts w:ascii="Times New Roman" w:eastAsia="Times New Roman" w:hAnsi="Times New Roman" w:cs="Times New Roman"/>
+          <w:sz w:val="28"/>
+          <w:szCs w:val="28"/>
+        </w:rPr>
+        <w:t xml:space="preserve"> - 1, 201</w:t>
+      </w:r>
+      <w:r>
+        <w:rPr>
+          <w:rFonts w:ascii="Times New Roman" w:eastAsia="Times New Roman" w:hAnsi="Times New Roman" w:cs="Times New Roman"/>
+          <w:sz w:val="28"/>
+          <w:szCs w:val="28"/>
+        </w:rPr>
+        <w:t>8</w:t>
+      </w:r>
+      <w:r>
+        <w:rPr>
+          <w:rFonts w:ascii="Times New Roman" w:eastAsia="Times New Roman" w:hAnsi="Times New Roman" w:cs="Times New Roman"/>
+          <w:sz w:val="28"/>
+          <w:szCs w:val="28"/>
+        </w:rPr>
+        <w:t xml:space="preserve"> - 2, 201</w:t>
+      </w:r>
+      <w:r>
+        <w:rPr>
+          <w:rFonts w:ascii="Times New Roman" w:eastAsia="Times New Roman" w:hAnsi="Times New Roman" w:cs="Times New Roman"/>
+          <w:sz w:val="28"/>
+          <w:szCs w:val="28"/>
+        </w:rPr>
+        <w:t>9</w:t>
+      </w:r>
+      <w:r>
+        <w:rPr>
+          <w:rFonts w:ascii="Times New Roman" w:eastAsia="Times New Roman" w:hAnsi="Times New Roman" w:cs="Times New Roman"/>
+          <w:sz w:val="28"/>
+          <w:szCs w:val="28"/>
+        </w:rPr>
+        <w:t xml:space="preserve"> - 3 и т.д.);</w:t>
+      </w:r>
+    </w:p>
+    <w:p>
+      <w:pPr>
         <w:tabs>
           <w:tab w:val="left" w:pos="1260"/>
         </w:tabs>
         <w:spacing w:after="0" w:line="240" w:lineRule="auto"/>
-        <w:ind w:firstLine="567"/>
-        <w:jc w:val="both"/>
-        <w:rPr>
-          <w:rFonts w:ascii="Times New Roman" w:eastAsia="Times New Roman" w:hAnsi="Times New Roman" w:cs="Times New Roman"/>
-          <w:sz w:val="28"/>
-          <w:szCs w:val="28"/>
-        </w:rPr>
-      </w:pPr>
-      <w:r>
-        <w:rPr>
-          <w:rFonts w:ascii="Times New Roman" w:eastAsia="Times New Roman" w:hAnsi="Times New Roman" w:cs="Times New Roman"/>
-          <w:sz w:val="28"/>
-          <w:szCs w:val="28"/>
-        </w:rPr>
-        <w:t xml:space="preserve">где </w:t>
-      </w:r>
-      <w:r>
-        <w:rPr>
-          <w:rFonts w:ascii="Times New Roman" w:eastAsia="Times New Roman" w:hAnsi="Times New Roman" w:cs="Times New Roman"/>
-          <w:sz w:val="28"/>
-          <w:szCs w:val="28"/>
-        </w:rPr>
-        <w:tab/>
-      </w:r>
-      <w:proofErr w:type="spellStart"/>
-      <w:r>
-        <w:rPr>
-          <w:rFonts w:ascii="Times New Roman" w:eastAsia="Times New Roman" w:hAnsi="Times New Roman" w:cs="Times New Roman"/>
-          <w:sz w:val="28"/>
-          <w:szCs w:val="28"/>
-        </w:rPr>
-        <w:t>Е</w:t>
-      </w:r>
-      <w:r>
-        <w:rPr>
-          <w:rFonts w:ascii="Times New Roman" w:eastAsia="Times New Roman" w:hAnsi="Times New Roman" w:cs="Times New Roman"/>
-          <w:sz w:val="28"/>
-          <w:szCs w:val="28"/>
-          <w:vertAlign w:val="subscript"/>
-        </w:rPr>
-        <w:t>н</w:t>
-      </w:r>
-      <w:proofErr w:type="spellEnd"/>
-      <w:r>
-        <w:rPr>
-          <w:rFonts w:ascii="Times New Roman" w:eastAsia="Times New Roman" w:hAnsi="Times New Roman" w:cs="Times New Roman"/>
-          <w:sz w:val="28"/>
-          <w:szCs w:val="28"/>
-        </w:rPr>
-        <w:t xml:space="preserve"> – норматив приведения разновременных затрат и результатов, </w:t>
-      </w:r>
-      <w:proofErr w:type="spellStart"/>
-      <w:r>
-        <w:rPr>
-          <w:rFonts w:ascii="Times New Roman" w:eastAsia="Times New Roman" w:hAnsi="Times New Roman" w:cs="Times New Roman"/>
-          <w:sz w:val="28"/>
-          <w:szCs w:val="28"/>
-        </w:rPr>
-        <w:t>Е</w:t>
-      </w:r>
-      <w:r>
-        <w:rPr>
-          <w:rFonts w:ascii="Times New Roman" w:eastAsia="Times New Roman" w:hAnsi="Times New Roman" w:cs="Times New Roman"/>
-          <w:sz w:val="28"/>
-          <w:szCs w:val="28"/>
-          <w:vertAlign w:val="subscript"/>
-        </w:rPr>
-        <w:t>н</w:t>
-      </w:r>
-      <w:proofErr w:type="spellEnd"/>
-      <w:r>
-        <w:rPr>
-          <w:rFonts w:ascii="Times New Roman" w:eastAsia="Times New Roman" w:hAnsi="Times New Roman" w:cs="Times New Roman"/>
-          <w:sz w:val="28"/>
-          <w:szCs w:val="28"/>
-        </w:rPr>
-        <w:t>=36%;</w:t>
-      </w:r>
-    </w:p>
-    <w:p>
-      <w:pPr>
-        <w:tabs>
-          <w:tab w:val="left" w:pos="1260"/>
-        </w:tabs>
-        <w:spacing w:after="0" w:line="240" w:lineRule="auto"/>
-        <w:ind w:firstLine="567"/>
-        <w:jc w:val="both"/>
-        <w:rPr>
-          <w:rFonts w:ascii="Times New Roman" w:eastAsia="Times New Roman" w:hAnsi="Times New Roman" w:cs="Times New Roman"/>
-          <w:sz w:val="28"/>
-          <w:szCs w:val="28"/>
-        </w:rPr>
-      </w:pPr>
-      <w:r>
-        <w:rPr>
-          <w:rFonts w:ascii="Times New Roman" w:eastAsia="Times New Roman" w:hAnsi="Times New Roman" w:cs="Times New Roman"/>
-          <w:sz w:val="28"/>
-          <w:szCs w:val="28"/>
-        </w:rPr>
-        <w:t xml:space="preserve">t – номер года, результаты и затраты которого приводятся к </w:t>
-      </w:r>
-      <w:r>
-        <w:rPr>
-          <w:rFonts w:ascii="Times New Roman" w:eastAsia="Times New Roman" w:hAnsi="Times New Roman" w:cs="Times New Roman"/>
-          <w:sz w:val="28"/>
-          <w:szCs w:val="28"/>
-        </w:rPr>
-        <w:br/>
-      </w:r>
-      <w:proofErr w:type="gramStart"/>
-      <w:r>
-        <w:rPr>
-          <w:rFonts w:ascii="Times New Roman" w:eastAsia="Times New Roman" w:hAnsi="Times New Roman" w:cs="Times New Roman"/>
-          <w:sz w:val="28"/>
-          <w:szCs w:val="28"/>
-        </w:rPr>
-        <w:t>расчетному</w:t>
-      </w:r>
-      <w:proofErr w:type="gramEnd"/>
-      <w:r>
-        <w:rPr>
-          <w:rFonts w:ascii="Times New Roman" w:eastAsia="Times New Roman" w:hAnsi="Times New Roman" w:cs="Times New Roman"/>
-          <w:sz w:val="28"/>
-          <w:szCs w:val="28"/>
-        </w:rPr>
-        <w:t xml:space="preserve"> (201</w:t>
-      </w:r>
-      <w:r>
-        <w:rPr>
-          <w:rFonts w:ascii="Times New Roman" w:eastAsia="Times New Roman" w:hAnsi="Times New Roman" w:cs="Times New Roman"/>
-          <w:sz w:val="28"/>
-          <w:szCs w:val="28"/>
-        </w:rPr>
-        <w:t>7</w:t>
-      </w:r>
-      <w:r>
-        <w:rPr>
-          <w:rFonts w:ascii="Times New Roman" w:eastAsia="Times New Roman" w:hAnsi="Times New Roman" w:cs="Times New Roman"/>
-          <w:sz w:val="28"/>
-          <w:szCs w:val="28"/>
-        </w:rPr>
-        <w:t xml:space="preserve"> - 1, 201</w:t>
-      </w:r>
-      <w:r>
-        <w:rPr>
-          <w:rFonts w:ascii="Times New Roman" w:eastAsia="Times New Roman" w:hAnsi="Times New Roman" w:cs="Times New Roman"/>
-          <w:sz w:val="28"/>
-          <w:szCs w:val="28"/>
-        </w:rPr>
-        <w:t>8</w:t>
-      </w:r>
-      <w:r>
-        <w:rPr>
-          <w:rFonts w:ascii="Times New Roman" w:eastAsia="Times New Roman" w:hAnsi="Times New Roman" w:cs="Times New Roman"/>
-          <w:sz w:val="28"/>
-          <w:szCs w:val="28"/>
-        </w:rPr>
-        <w:t xml:space="preserve"> - 2, 201</w:t>
-      </w:r>
-      <w:r>
-        <w:rPr>
-          <w:rFonts w:ascii="Times New Roman" w:eastAsia="Times New Roman" w:hAnsi="Times New Roman" w:cs="Times New Roman"/>
-          <w:sz w:val="28"/>
-          <w:szCs w:val="28"/>
-        </w:rPr>
-        <w:t>9</w:t>
-      </w:r>
-      <w:r>
-        <w:rPr>
-          <w:rFonts w:ascii="Times New Roman" w:eastAsia="Times New Roman" w:hAnsi="Times New Roman" w:cs="Times New Roman"/>
-          <w:sz w:val="28"/>
-          <w:szCs w:val="28"/>
-        </w:rPr>
-        <w:t xml:space="preserve"> - 3 и т.д.);</w:t>
-      </w:r>
-    </w:p>
-    <w:p>
-      <w:pPr>
-        <w:tabs>
-          <w:tab w:val="left" w:pos="1260"/>
-        </w:tabs>
-        <w:spacing w:after="0" w:line="240" w:lineRule="auto"/>
-        <w:ind w:firstLine="567"/>
+        <w:ind w:firstLine="709"/>
         <w:jc w:val="both"/>
         <w:rPr>
           <w:rFonts w:ascii="Times New Roman" w:eastAsia="Times New Roman" w:hAnsi="Times New Roman" w:cs="Times New Roman"/>
@@ -29790,7 +30029,6 @@
                     <m:ctrlPr>
                       <w:rPr>
                         <w:rFonts w:ascii="Cambria Math" w:eastAsia="Times New Roman" w:hAnsi="Cambria Math" w:cs="Times New Roman"/>
-                        <w:i/>
                         <w:sz w:val="28"/>
                         <w:szCs w:val="28"/>
                       </w:rPr>
@@ -29798,6 +30036,9 @@
                   </m:sSubPr>
                   <m:e>
                     <m:r>
+                      <m:rPr>
+                        <m:sty m:val="p"/>
+                      </m:rPr>
                       <w:rPr>
                         <w:rFonts w:ascii="Cambria Math" w:eastAsia="Times New Roman" w:hAnsi="Cambria Math" w:cs="Times New Roman"/>
                         <w:sz w:val="28"/>
@@ -29808,6 +30049,9 @@
                   </m:e>
                   <m:sub>
                     <m:r>
+                      <m:rPr>
+                        <m:sty m:val="p"/>
+                      </m:rPr>
                       <w:rPr>
                         <w:rFonts w:ascii="Cambria Math" w:eastAsia="Times New Roman" w:hAnsi="Cambria Math" w:cs="Times New Roman"/>
                         <w:sz w:val="28"/>
@@ -29818,6 +30062,9 @@
                   </m:sub>
                 </m:sSub>
                 <m:r>
+                  <m:rPr>
+                    <m:sty m:val="p"/>
+                  </m:rPr>
                   <w:rPr>
                     <w:rFonts w:ascii="Cambria Math" w:eastAsia="Times New Roman" w:hAnsi="Cambria Math" w:cs="Times New Roman"/>
                     <w:sz w:val="28"/>
@@ -29830,7 +30077,6 @@
                     <m:ctrlPr>
                       <w:rPr>
                         <w:rFonts w:ascii="Cambria Math" w:eastAsia="Times New Roman" w:hAnsi="Cambria Math" w:cs="Times New Roman"/>
-                        <w:i/>
                         <w:sz w:val="28"/>
                         <w:szCs w:val="28"/>
                       </w:rPr>
@@ -29844,7 +30090,6 @@
                         <m:ctrlPr>
                           <w:rPr>
                             <w:rFonts w:ascii="Cambria Math" w:eastAsia="Times New Roman" w:hAnsi="Cambria Math" w:cs="Times New Roman"/>
-                            <w:i/>
                             <w:sz w:val="28"/>
                             <w:szCs w:val="28"/>
                           </w:rPr>
@@ -29856,7 +30101,6 @@
                             <m:ctrlPr>
                               <w:rPr>
                                 <w:rFonts w:ascii="Cambria Math" w:eastAsia="Times New Roman" w:hAnsi="Cambria Math" w:cs="Times New Roman"/>
-                                <w:i/>
                                 <w:sz w:val="28"/>
                                 <w:szCs w:val="28"/>
                               </w:rPr>
@@ -29864,6 +30108,9 @@
                           </m:sSubPr>
                           <m:e>
                             <m:r>
+                              <m:rPr>
+                                <m:sty m:val="p"/>
+                              </m:rPr>
                               <w:rPr>
                                 <w:rFonts w:ascii="Cambria Math" w:eastAsia="Times New Roman" w:hAnsi="Cambria Math" w:cs="Times New Roman"/>
                                 <w:sz w:val="28"/>
@@ -29874,6 +30121,9 @@
                           </m:e>
                           <m:sub>
                             <m:r>
+                              <m:rPr>
+                                <m:sty m:val="p"/>
+                              </m:rPr>
                               <w:rPr>
                                 <w:rFonts w:ascii="Cambria Math" w:eastAsia="Times New Roman" w:hAnsi="Cambria Math" w:cs="Times New Roman"/>
                                 <w:sz w:val="28"/>
@@ -29890,7 +30140,6 @@
                             <m:ctrlPr>
                               <w:rPr>
                                 <w:rFonts w:ascii="Cambria Math" w:eastAsia="Times New Roman" w:hAnsi="Cambria Math" w:cs="Times New Roman"/>
-                                <w:i/>
                                 <w:sz w:val="28"/>
                                 <w:szCs w:val="28"/>
                               </w:rPr>
@@ -29898,6 +30147,9 @@
                           </m:sSubPr>
                           <m:e>
                             <m:r>
+                              <m:rPr>
+                                <m:sty m:val="p"/>
+                              </m:rPr>
                               <w:rPr>
                                 <w:rFonts w:ascii="Cambria Math" w:eastAsia="Times New Roman" w:hAnsi="Cambria Math" w:cs="Times New Roman"/>
                                 <w:sz w:val="28"/>
@@ -29908,6 +30160,9 @@
                           </m:e>
                           <m:sub>
                             <m:r>
+                              <m:rPr>
+                                <m:sty m:val="p"/>
+                              </m:rPr>
                               <w:rPr>
                                 <w:rFonts w:ascii="Cambria Math" w:eastAsia="Times New Roman" w:hAnsi="Cambria Math" w:cs="Times New Roman"/>
                                 <w:sz w:val="28"/>
@@ -29924,7 +30179,6 @@
                             <m:ctrlPr>
                               <w:rPr>
                                 <w:rFonts w:ascii="Cambria Math" w:eastAsia="Times New Roman" w:hAnsi="Cambria Math" w:cs="Times New Roman"/>
-                                <w:i/>
                                 <w:sz w:val="28"/>
                                 <w:szCs w:val="28"/>
                               </w:rPr>
@@ -29932,6 +30186,9 @@
                           </m:sSubPr>
                           <m:e>
                             <m:r>
+                              <m:rPr>
+                                <m:sty m:val="p"/>
+                              </m:rPr>
                               <w:rPr>
                                 <w:rFonts w:ascii="Cambria Math" w:eastAsia="Times New Roman" w:hAnsi="Cambria Math" w:cs="Times New Roman"/>
                                 <w:sz w:val="28"/>
@@ -29942,6 +30199,9 @@
                           </m:e>
                           <m:sub>
                             <m:r>
+                              <m:rPr>
+                                <m:sty m:val="p"/>
+                              </m:rPr>
                               <w:rPr>
                                 <w:rFonts w:ascii="Cambria Math" w:eastAsia="Times New Roman" w:hAnsi="Cambria Math" w:cs="Times New Roman"/>
                                 <w:sz w:val="28"/>
@@ -29954,6 +30214,9 @@
                       </m:e>
                     </m:nary>
                     <m:r>
+                      <m:rPr>
+                        <m:sty m:val="p"/>
+                      </m:rPr>
                       <w:rPr>
                         <w:rFonts w:ascii="Cambria Math" w:eastAsia="Times New Roman" w:hAnsi="Cambria Math" w:cs="Times New Roman"/>
                         <w:sz w:val="28"/>
@@ -29966,7 +30229,6 @@
                         <m:ctrlPr>
                           <w:rPr>
                             <w:rFonts w:ascii="Cambria Math" w:eastAsia="Times New Roman" w:hAnsi="Cambria Math" w:cs="Times New Roman"/>
-                            <w:i/>
                             <w:sz w:val="28"/>
                             <w:szCs w:val="28"/>
                           </w:rPr>
@@ -29987,6 +30249,9 @@
                       </m:e>
                       <m:sub>
                         <m:r>
+                          <m:rPr>
+                            <m:sty m:val="p"/>
+                          </m:rPr>
                           <w:rPr>
                             <w:rFonts w:ascii="Cambria Math" w:eastAsia="Times New Roman" w:hAnsi="Cambria Math" w:cs="Times New Roman"/>
                             <w:sz w:val="28"/>
@@ -30005,7 +30270,6 @@
                         <m:ctrlPr>
                           <w:rPr>
                             <w:rFonts w:ascii="Cambria Math" w:eastAsia="Times New Roman" w:hAnsi="Cambria Math" w:cs="Times New Roman"/>
-                            <w:i/>
                             <w:sz w:val="28"/>
                             <w:szCs w:val="28"/>
                           </w:rPr>
@@ -30017,7 +30281,6 @@
                             <m:ctrlPr>
                               <w:rPr>
                                 <w:rFonts w:ascii="Cambria Math" w:eastAsia="Times New Roman" w:hAnsi="Cambria Math" w:cs="Times New Roman"/>
-                                <w:i/>
                                 <w:sz w:val="28"/>
                                 <w:szCs w:val="28"/>
                               </w:rPr>
@@ -30025,6 +30288,9 @@
                           </m:sSubPr>
                           <m:e>
                             <m:r>
+                              <m:rPr>
+                                <m:sty m:val="p"/>
+                              </m:rPr>
                               <w:rPr>
                                 <w:rFonts w:ascii="Cambria Math" w:eastAsia="Times New Roman" w:hAnsi="Cambria Math" w:cs="Times New Roman"/>
                                 <w:sz w:val="28"/>
@@ -30035,6 +30301,9 @@
                           </m:e>
                           <m:sub>
                             <m:r>
+                              <m:rPr>
+                                <m:sty m:val="p"/>
+                              </m:rPr>
                               <w:rPr>
                                 <w:rFonts w:ascii="Cambria Math" w:eastAsia="Times New Roman" w:hAnsi="Cambria Math" w:cs="Times New Roman"/>
                                 <w:sz w:val="28"/>
@@ -30051,7 +30320,6 @@
                             <m:ctrlPr>
                               <w:rPr>
                                 <w:rFonts w:ascii="Cambria Math" w:eastAsia="Times New Roman" w:hAnsi="Cambria Math" w:cs="Times New Roman"/>
-                                <w:i/>
                                 <w:sz w:val="28"/>
                                 <w:szCs w:val="28"/>
                               </w:rPr>
@@ -30059,6 +30327,9 @@
                           </m:sSubPr>
                           <m:e>
                             <m:r>
+                              <m:rPr>
+                                <m:sty m:val="p"/>
+                              </m:rPr>
                               <w:rPr>
                                 <w:rFonts w:ascii="Cambria Math" w:eastAsia="Times New Roman" w:hAnsi="Cambria Math" w:cs="Times New Roman"/>
                                 <w:sz w:val="28"/>
@@ -30069,6 +30340,9 @@
                           </m:e>
                           <m:sub>
                             <m:r>
+                              <m:rPr>
+                                <m:sty m:val="p"/>
+                              </m:rPr>
                               <w:rPr>
                                 <w:rFonts w:ascii="Cambria Math" w:eastAsia="Times New Roman" w:hAnsi="Cambria Math" w:cs="Times New Roman"/>
                                 <w:sz w:val="28"/>
@@ -30085,7 +30359,6 @@
                             <m:ctrlPr>
                               <w:rPr>
                                 <w:rFonts w:ascii="Cambria Math" w:eastAsia="Times New Roman" w:hAnsi="Cambria Math" w:cs="Times New Roman"/>
-                                <w:i/>
                                 <w:sz w:val="28"/>
                                 <w:szCs w:val="28"/>
                               </w:rPr>
@@ -30093,6 +30366,9 @@
                           </m:sSubPr>
                           <m:e>
                             <m:r>
+                              <m:rPr>
+                                <m:sty m:val="p"/>
+                              </m:rPr>
                               <w:rPr>
                                 <w:rFonts w:ascii="Cambria Math" w:eastAsia="Times New Roman" w:hAnsi="Cambria Math" w:cs="Times New Roman"/>
                                 <w:sz w:val="28"/>
@@ -30103,6 +30379,9 @@
                           </m:e>
                           <m:sub>
                             <m:r>
+                              <m:rPr>
+                                <m:sty m:val="p"/>
+                              </m:rPr>
                               <w:rPr>
                                 <w:rFonts w:ascii="Cambria Math" w:eastAsia="Times New Roman" w:hAnsi="Cambria Math" w:cs="Times New Roman"/>
                                 <w:sz w:val="28"/>
@@ -30115,6 +30394,9 @@
                       </m:e>
                     </m:nary>
                     <m:r>
+                      <m:rPr>
+                        <m:sty m:val="p"/>
+                      </m:rPr>
                       <w:rPr>
                         <w:rFonts w:ascii="Cambria Math" w:eastAsia="Times New Roman" w:hAnsi="Cambria Math" w:cs="Times New Roman"/>
                         <w:sz w:val="28"/>
@@ -30127,7 +30409,6 @@
                         <m:ctrlPr>
                           <w:rPr>
                             <w:rFonts w:ascii="Cambria Math" w:eastAsia="Times New Roman" w:hAnsi="Cambria Math" w:cs="Times New Roman"/>
-                            <w:i/>
                             <w:sz w:val="28"/>
                             <w:szCs w:val="28"/>
                           </w:rPr>
@@ -30148,6 +30429,9 @@
                       </m:e>
                       <m:sub>
                         <m:r>
+                          <m:rPr>
+                            <m:sty m:val="p"/>
+                          </m:rPr>
                           <w:rPr>
                             <w:rFonts w:ascii="Cambria Math" w:eastAsia="Times New Roman" w:hAnsi="Cambria Math" w:cs="Times New Roman"/>
                             <w:sz w:val="28"/>
@@ -30221,11 +30505,7 @@
     </w:p>
     <w:p>
       <w:pPr>
-        <w:tabs>
-          <w:tab w:val="left" w:pos="1260"/>
-        </w:tabs>
         <w:spacing w:after="0" w:line="240" w:lineRule="auto"/>
-        <w:ind w:firstLine="567"/>
         <w:jc w:val="both"/>
         <w:rPr>
           <w:rFonts w:ascii="Times New Roman" w:eastAsia="Times New Roman" w:hAnsi="Times New Roman" w:cs="Times New Roman"/>
@@ -30650,6 +30930,9 @@
           <w:ilvl w:val="0"/>
           <w:numId w:val="7"/>
         </w:numPr>
+        <w:tabs>
+          <w:tab w:val="left" w:pos="993"/>
+        </w:tabs>
         <w:spacing w:after="0" w:line="240" w:lineRule="auto"/>
         <w:ind w:left="0" w:firstLine="709"/>
         <w:jc w:val="both"/>
@@ -30734,6 +31017,9 @@
           <w:ilvl w:val="0"/>
           <w:numId w:val="7"/>
         </w:numPr>
+        <w:tabs>
+          <w:tab w:val="left" w:pos="993"/>
+        </w:tabs>
         <w:spacing w:after="0" w:line="240" w:lineRule="auto"/>
         <w:ind w:left="0" w:firstLine="709"/>
         <w:jc w:val="both"/>
@@ -30779,6 +31065,9 @@
           <w:ilvl w:val="0"/>
           <w:numId w:val="7"/>
         </w:numPr>
+        <w:tabs>
+          <w:tab w:val="left" w:pos="993"/>
+        </w:tabs>
         <w:spacing w:after="0" w:line="240" w:lineRule="auto"/>
         <w:ind w:left="0" w:firstLine="709"/>
         <w:jc w:val="both"/>
@@ -34331,7 +34620,7 @@
 </file>
 
 <file path=customXml/itemProps1.xml><?xml version="1.0" encoding="utf-8"?>
-<ds:datastoreItem xmlns:ds="http://schemas.openxmlformats.org/officeDocument/2006/customXml" ds:itemID="{6913BC76-2587-4B49-B211-830CFC3239F6}">
+<ds:datastoreItem xmlns:ds="http://schemas.openxmlformats.org/officeDocument/2006/customXml" ds:itemID="{20F5E4D5-D89A-46CD-AC77-64CB9FB51E15}">
   <ds:schemaRefs>
     <ds:schemaRef ds:uri="http://schemas.openxmlformats.org/officeDocument/2006/bibliography"/>
   </ds:schemaRefs>

</xml_diff>